<commit_message>
Update Team 2- E-Book Web App.docx
</commit_message>
<xml_diff>
--- a/docs/Team 2- E-Book Web App.docx
+++ b/docs/Team 2- E-Book Web App.docx
@@ -1201,6 +1201,7 @@
     <w:p>
       <w:pPr>
         <w:numPr>
+          <w:ilvl w:val="0"/>
           <w:numId w:val="0"/>
         </w:numPr>
         <w:jc w:val="both"/>
@@ -1268,6 +1269,7 @@
     <w:p>
       <w:pPr>
         <w:numPr>
+          <w:ilvl w:val="0"/>
           <w:numId w:val="0"/>
         </w:numPr>
         <w:rPr>
@@ -1287,6 +1289,7 @@
     <w:p>
       <w:pPr>
         <w:numPr>
+          <w:ilvl w:val="0"/>
           <w:numId w:val="0"/>
         </w:numPr>
         <w:rPr>
@@ -1336,6 +1339,7 @@
     <w:p>
       <w:pPr>
         <w:numPr>
+          <w:ilvl w:val="0"/>
           <w:numId w:val="0"/>
         </w:numPr>
         <w:rPr>
@@ -2338,7 +2342,7 @@
           <w:shd w:val="clear" w:color="auto" w:fill="auto"/>
           <w:lang w:val="en-US"/>
         </w:rPr>
-        <w:t>HTML,CSS,Markdown</w:t>
+        <w:t>HTML,CSS</w:t>
       </w:r>
       <w:bookmarkStart w:id="0" w:name="_GoBack"/>
       <w:bookmarkEnd w:id="0"/>
@@ -2455,6 +2459,7 @@
     <w:p>
       <w:pPr>
         <w:numPr>
+          <w:ilvl w:val="0"/>
           <w:numId w:val="0"/>
         </w:numPr>
         <w:ind w:leftChars="0"/>
@@ -2764,6 +2769,7 @@
     <w:p>
       <w:pPr>
         <w:numPr>
+          <w:ilvl w:val="0"/>
           <w:numId w:val="0"/>
         </w:numPr>
         <w:ind w:leftChars="0"/>
@@ -2979,6 +2985,7 @@
     <w:p>
       <w:pPr>
         <w:numPr>
+          <w:ilvl w:val="0"/>
           <w:numId w:val="0"/>
         </w:numPr>
         <w:ind w:leftChars="0"/>
@@ -3158,6 +3165,7 @@
     <w:p>
       <w:pPr>
         <w:numPr>
+          <w:ilvl w:val="0"/>
           <w:numId w:val="0"/>
         </w:numPr>
         <w:ind w:leftChars="0"/>
@@ -3337,6 +3345,7 @@
     <w:p>
       <w:pPr>
         <w:numPr>
+          <w:ilvl w:val="0"/>
           <w:numId w:val="0"/>
         </w:numPr>
         <w:ind w:leftChars="0"/>
@@ -3482,6 +3491,7 @@
     <w:p>
       <w:pPr>
         <w:numPr>
+          <w:ilvl w:val="0"/>
           <w:numId w:val="0"/>
         </w:numPr>
         <w:ind w:leftChars="0"/>
@@ -3676,6 +3686,7 @@
     <w:p>
       <w:pPr>
         <w:numPr>
+          <w:ilvl w:val="0"/>
           <w:numId w:val="0"/>
         </w:numPr>
         <w:ind w:leftChars="0"/>
@@ -4075,6 +4086,7 @@
     <w:p>
       <w:pPr>
         <w:numPr>
+          <w:ilvl w:val="0"/>
           <w:numId w:val="0"/>
         </w:numPr>
         <w:ind w:leftChars="0"/>
@@ -4095,6 +4107,7 @@
     <w:p>
       <w:pPr>
         <w:numPr>
+          <w:ilvl w:val="0"/>
           <w:numId w:val="0"/>
         </w:numPr>
         <w:ind w:leftChars="0"/>
@@ -4115,6 +4128,7 @@
     <w:p>
       <w:pPr>
         <w:numPr>
+          <w:ilvl w:val="0"/>
           <w:numId w:val="0"/>
         </w:numPr>
         <w:ind w:leftChars="0"/>
@@ -4168,6 +4182,7 @@
     <w:p>
       <w:pPr>
         <w:numPr>
+          <w:ilvl w:val="0"/>
           <w:numId w:val="0"/>
         </w:numPr>
         <w:ind w:leftChars="0"/>
@@ -4603,12 +4618,6 @@
             <w:insideH w:val="single" w:color="auto" w:sz="4" w:space="0"/>
             <w:insideV w:val="single" w:color="auto" w:sz="4" w:space="0"/>
           </w:tblBorders>
-          <w:tblCellMar>
-            <w:top w:w="0" w:type="dxa"/>
-            <w:left w:w="108" w:type="dxa"/>
-            <w:bottom w:w="0" w:type="dxa"/>
-            <w:right w:w="108" w:type="dxa"/>
-          </w:tblCellMar>
         </w:tblPrEx>
         <w:tc>
           <w:tcPr>
@@ -5380,6 +5389,7 @@
     <w:p>
       <w:pPr>
         <w:numPr>
+          <w:ilvl w:val="0"/>
           <w:numId w:val="0"/>
         </w:numPr>
         <w:ind w:leftChars="0"/>
@@ -5428,6 +5438,7 @@
     <w:p>
       <w:pPr>
         <w:numPr>
+          <w:ilvl w:val="0"/>
           <w:numId w:val="0"/>
         </w:numPr>
         <w:jc w:val="both"/>
@@ -5755,6 +5766,7 @@
     <w:p>
       <w:pPr>
         <w:numPr>
+          <w:ilvl w:val="0"/>
           <w:numId w:val="0"/>
         </w:numPr>
         <w:jc w:val="both"/>
@@ -5772,6 +5784,7 @@
     <w:p>
       <w:pPr>
         <w:numPr>
+          <w:ilvl w:val="0"/>
           <w:numId w:val="0"/>
         </w:numPr>
         <w:jc w:val="both"/>
@@ -5820,6 +5833,7 @@
     <w:p>
       <w:pPr>
         <w:numPr>
+          <w:ilvl w:val="0"/>
           <w:numId w:val="0"/>
         </w:numPr>
         <w:jc w:val="both"/>
@@ -5930,6 +5944,7 @@
     <w:p>
       <w:pPr>
         <w:numPr>
+          <w:ilvl w:val="0"/>
           <w:numId w:val="0"/>
         </w:numPr>
         <w:jc w:val="both"/>
@@ -5947,6 +5962,7 @@
     <w:p>
       <w:pPr>
         <w:numPr>
+          <w:ilvl w:val="0"/>
           <w:numId w:val="0"/>
         </w:numPr>
         <w:ind w:leftChars="0"/>
@@ -5989,6 +6005,7 @@
     <w:p>
       <w:pPr>
         <w:numPr>
+          <w:ilvl w:val="0"/>
           <w:numId w:val="0"/>
         </w:numPr>
         <w:ind w:leftChars="0"/>
@@ -6038,6 +6055,7 @@
     <w:p>
       <w:pPr>
         <w:numPr>
+          <w:ilvl w:val="0"/>
           <w:numId w:val="0"/>
         </w:numPr>
         <w:jc w:val="both"/>
@@ -6055,6 +6073,7 @@
     <w:p>
       <w:pPr>
         <w:numPr>
+          <w:ilvl w:val="0"/>
           <w:numId w:val="0"/>
         </w:numPr>
         <w:jc w:val="both"/>
@@ -6072,6 +6091,7 @@
     <w:p>
       <w:pPr>
         <w:numPr>
+          <w:ilvl w:val="0"/>
           <w:numId w:val="0"/>
         </w:numPr>
         <w:jc w:val="both"/>
@@ -6101,6 +6121,7 @@
     <w:p>
       <w:pPr>
         <w:numPr>
+          <w:ilvl w:val="0"/>
           <w:numId w:val="0"/>
         </w:numPr>
         <w:ind w:leftChars="0"/>

</xml_diff>